<commit_message>
edit of motivation 2
</commit_message>
<xml_diff>
--- a/Motivation of region.docx
+++ b/Motivation of region.docx
@@ -74,13 +74,31 @@
         <w:rPr>
           <w:lang w:val="en-GB"/>
         </w:rPr>
-        <w:t xml:space="preserve">f the occurrence of floods </w:t>
-      </w:r>
-      <w:r>
-        <w:rPr>
-          <w:lang w:val="en-GB"/>
-        </w:rPr>
-        <w:t xml:space="preserve">due to rainfall and snowmelt. </w:t>
+        <w:t>f the occurrence of floods</w:t>
+      </w:r>
+      <w:r>
+        <w:rPr>
+          <w:lang w:val="en-GB"/>
+        </w:rPr>
+        <w:t>,</w:t>
+      </w:r>
+      <w:r>
+        <w:rPr>
+          <w:lang w:val="en-GB"/>
+        </w:rPr>
+        <w:t xml:space="preserve"> </w:t>
+      </w:r>
+      <w:r>
+        <w:rPr>
+          <w:lang w:val="en-GB"/>
+        </w:rPr>
+        <w:t>mostly related to heavy</w:t>
+      </w:r>
+      <w:r>
+        <w:rPr>
+          <w:lang w:val="en-GB"/>
+        </w:rPr>
+        <w:t xml:space="preserve"> rainfall and snowmelt. </w:t>
       </w:r>
       <w:r>
         <w:rPr>
@@ -99,6 +117,47 @@
           <w:lang w:val="en-GB"/>
         </w:rPr>
         <w:t>.</w:t>
+      </w:r>
+      <w:r>
+        <w:rPr>
+          <w:lang w:val="en-GB"/>
+        </w:rPr>
+        <w:t xml:space="preserve"> </w:t>
+      </w:r>
+    </w:p>
+    <w:p>
+      <w:pPr>
+        <w:rPr>
+          <w:lang w:val="en-GB"/>
+        </w:rPr>
+      </w:pPr>
+    </w:p>
+    <w:p>
+      <w:pPr>
+        <w:rPr>
+          <w:lang w:val="en-GB"/>
+        </w:rPr>
+      </w:pPr>
+      <w:r>
+        <w:rPr>
+          <w:lang w:val="en-GB"/>
+        </w:rPr>
+        <w:t xml:space="preserve">There is plenty rainfall data, hourly data can be found on </w:t>
+      </w:r>
+      <w:hyperlink r:id="rId4" w:history="1">
+        <w:r>
+          <w:rPr>
+            <w:rStyle w:val="Hyperlink"/>
+            <w:lang w:val="en-GB"/>
+          </w:rPr>
+          <w:t>https://www.ncei.noaa.gov/maps/hourly/?layers=001</w:t>
+        </w:r>
+      </w:hyperlink>
+      <w:r>
+        <w:rPr>
+          <w:lang w:val="en-GB"/>
+        </w:rPr>
+        <w:t xml:space="preserve">. The discharge stations are given in the Hudson map from the USGS. In the watershed, there are lakes and large rivers. The two hydrological processes are snowmelt, evaporation and groundwater. </w:t>
       </w:r>
     </w:p>
     <w:sectPr>
@@ -535,6 +594,29 @@
     <w:semiHidden/>
     <w:unhideWhenUsed/>
   </w:style>
+  <w:style w:type="character" w:styleId="Hyperlink">
+    <w:name w:val="Hyperlink"/>
+    <w:basedOn w:val="DefaultParagraphFont"/>
+    <w:uiPriority w:val="99"/>
+    <w:unhideWhenUsed/>
+    <w:rsid w:val="00CB1A4A"/>
+    <w:rPr>
+      <w:color w:val="0563C1" w:themeColor="hyperlink"/>
+      <w:u w:val="single"/>
+    </w:rPr>
+  </w:style>
+  <w:style w:type="character" w:styleId="UnresolvedMention">
+    <w:name w:val="Unresolved Mention"/>
+    <w:basedOn w:val="DefaultParagraphFont"/>
+    <w:uiPriority w:val="99"/>
+    <w:semiHidden/>
+    <w:unhideWhenUsed/>
+    <w:rsid w:val="00CB1A4A"/>
+    <w:rPr>
+      <w:color w:val="605E5C"/>
+      <w:shd w:val="clear" w:color="auto" w:fill="E1DFDD"/>
+    </w:rPr>
+  </w:style>
 </w:styles>
 </file>
 

</xml_diff>